<commit_message>
add 4 pages, change js
</commit_message>
<xml_diff>
--- a/input.docx
+++ b/input.docx
@@ -64,6 +64,15 @@
           <w:bCs/>
           <w:lang w:val="en-US"/>
         </w:rPr>
+        <w:t>24/1-</w:t>
+      </w:r>
+      <w:r>
+        <w:rPr>
+          <w:rFonts w:ascii="Times New Roman" w:hAnsi="Times New Roman" w:cs="Times New Roman"/>
+          <w:b/>
+          <w:bCs/>
+          <w:lang w:val="en-US"/>
+        </w:rPr>
         <w:t>{</w:t>
       </w:r>
       <w:proofErr w:type="spellStart"/>
@@ -93,712 +102,816 @@
         <w:spacing w:after="0" w:line="240" w:lineRule="auto"/>
         <w:rPr>
           <w:rFonts w:ascii="Times New Roman" w:hAnsi="Times New Roman" w:cs="Times New Roman"/>
+        </w:rPr>
+      </w:pPr>
+      <w:r>
+        <w:rPr>
+          <w:rFonts w:ascii="Times New Roman" w:hAnsi="Times New Roman" w:cs="Times New Roman"/>
+        </w:rPr>
+        <w:t xml:space="preserve">     </w:t>
+      </w:r>
+      <w:r>
+        <w:rPr>
+          <w:rFonts w:ascii="Times New Roman" w:hAnsi="Times New Roman" w:cs="Times New Roman"/>
+        </w:rPr>
+        <w:tab/>
+      </w:r>
+      <w:r>
+        <w:rPr>
+          <w:rFonts w:ascii="Times New Roman" w:hAnsi="Times New Roman" w:cs="Times New Roman"/>
+        </w:rPr>
+        <w:tab/>
+      </w:r>
+      <w:r>
+        <w:rPr>
+          <w:rFonts w:ascii="Times New Roman" w:hAnsi="Times New Roman" w:cs="Times New Roman"/>
+        </w:rPr>
+        <w:tab/>
+      </w:r>
+      <w:r>
+        <w:rPr>
+          <w:rFonts w:ascii="Times New Roman" w:hAnsi="Times New Roman" w:cs="Times New Roman"/>
+        </w:rPr>
+        <w:tab/>
+      </w:r>
+      <w:r>
+        <w:rPr>
+          <w:rFonts w:ascii="Times New Roman" w:hAnsi="Times New Roman" w:cs="Times New Roman"/>
+        </w:rPr>
+        <w:tab/>
+      </w:r>
+      <w:r>
+        <w:rPr>
+          <w:rFonts w:ascii="Times New Roman" w:hAnsi="Times New Roman" w:cs="Times New Roman"/>
+        </w:rPr>
+        <w:tab/>
+      </w:r>
+      <w:r>
+        <w:rPr>
+          <w:rFonts w:ascii="Times New Roman" w:hAnsi="Times New Roman" w:cs="Times New Roman"/>
+        </w:rPr>
+        <w:tab/>
+      </w:r>
+      <w:r>
+        <w:rPr>
+          <w:rFonts w:ascii="Times New Roman" w:hAnsi="Times New Roman" w:cs="Times New Roman"/>
+        </w:rPr>
+        <w:tab/>
+      </w:r>
+      <w:r>
+        <w:rPr>
+          <w:rFonts w:ascii="Times New Roman" w:hAnsi="Times New Roman" w:cs="Times New Roman"/>
+        </w:rPr>
+        <w:tab/>
+      </w:r>
+      <w:r>
+        <w:rPr>
+          <w:rFonts w:ascii="Times New Roman" w:hAnsi="Times New Roman" w:cs="Times New Roman"/>
+        </w:rPr>
+        <w:tab/>
+      </w:r>
+      <w:r>
+        <w:rPr>
+          <w:rFonts w:ascii="Times New Roman" w:hAnsi="Times New Roman" w:cs="Times New Roman"/>
+        </w:rPr>
+        <w:t>{</w:t>
+      </w:r>
+      <w:r>
+        <w:rPr>
+          <w:rFonts w:ascii="Times New Roman" w:hAnsi="Times New Roman" w:cs="Times New Roman"/>
           <w:lang w:val="en-US"/>
         </w:rPr>
-      </w:pPr>
+        <w:t>full</w:t>
+      </w:r>
+      <w:r>
+        <w:rPr>
+          <w:rFonts w:ascii="Times New Roman" w:hAnsi="Times New Roman" w:cs="Times New Roman"/>
+        </w:rPr>
+        <w:t>_</w:t>
+      </w:r>
       <w:r>
         <w:rPr>
           <w:rFonts w:ascii="Times New Roman" w:hAnsi="Times New Roman" w:cs="Times New Roman"/>
           <w:lang w:val="en-US"/>
         </w:rPr>
-        <w:t xml:space="preserve">     </w:t>
+        <w:t>current</w:t>
+      </w:r>
+      <w:r>
+        <w:rPr>
+          <w:rFonts w:ascii="Times New Roman" w:hAnsi="Times New Roman" w:cs="Times New Roman"/>
+        </w:rPr>
+        <w:t>_</w:t>
       </w:r>
       <w:r>
         <w:rPr>
           <w:rFonts w:ascii="Times New Roman" w:hAnsi="Times New Roman" w:cs="Times New Roman"/>
           <w:lang w:val="en-US"/>
         </w:rPr>
-        <w:tab/>
-      </w:r>
-      <w:r>
-        <w:rPr>
-          <w:rFonts w:ascii="Times New Roman" w:hAnsi="Times New Roman" w:cs="Times New Roman"/>
+        <w:t>date</w:t>
+      </w:r>
+      <w:r>
+        <w:rPr>
+          <w:rFonts w:ascii="Times New Roman" w:hAnsi="Times New Roman" w:cs="Times New Roman"/>
+        </w:rPr>
+        <w:t>}</w:t>
+      </w:r>
+    </w:p>
+    <w:p>
+      <w:pPr>
+        <w:rPr>
+          <w:rFonts w:ascii="Times New Roman" w:hAnsi="Times New Roman"/>
+          <w:b/>
+          <w:bCs/>
+        </w:rPr>
+      </w:pPr>
+      <w:r>
+        <w:rPr>
+          <w:rFonts w:ascii="Times New Roman" w:hAnsi="Times New Roman" w:cs="Times New Roman"/>
+          <w:b/>
+          <w:bCs/>
+        </w:rPr>
+        <w:t>Индивидуальный предприним</w:t>
+      </w:r>
+      <w:r>
+        <w:rPr>
+          <w:rFonts w:ascii="Times New Roman" w:hAnsi="Times New Roman" w:cs="Times New Roman"/>
+          <w:b/>
+          <w:bCs/>
+        </w:rPr>
+        <w:t>атель Стадников Максим Сергеевич</w:t>
+      </w:r>
+      <w:r>
+        <w:rPr>
+          <w:rFonts w:ascii="Times New Roman" w:hAnsi="Times New Roman" w:cs="Times New Roman"/>
+        </w:rPr>
+        <w:t xml:space="preserve">, именуемый в дальнейшем </w:t>
+      </w:r>
+      <w:r>
+        <w:rPr>
+          <w:rFonts w:ascii="Times New Roman" w:hAnsi="Times New Roman" w:cs="Times New Roman"/>
+          <w:b/>
+          <w:bCs/>
+        </w:rPr>
+        <w:t>«Поставщик»</w:t>
+      </w:r>
+      <w:r>
+        <w:rPr>
+          <w:rFonts w:ascii="Times New Roman" w:hAnsi="Times New Roman" w:cs="Times New Roman"/>
+        </w:rPr>
+        <w:t xml:space="preserve">, с одной стороны </w:t>
+      </w:r>
+      <w:proofErr w:type="gramStart"/>
+      <w:r>
+        <w:rPr>
+          <w:rFonts w:ascii="Times New Roman" w:hAnsi="Times New Roman" w:cs="Times New Roman"/>
+        </w:rPr>
+        <w:t xml:space="preserve">и </w:t>
+      </w:r>
+      <w:r>
+        <w:rPr>
+          <w:rFonts w:ascii="Times New Roman" w:hAnsi="Times New Roman" w:cs="Times New Roman"/>
+        </w:rPr>
+        <w:t xml:space="preserve"> </w:t>
+      </w:r>
+      <w:r>
+        <w:rPr>
+          <w:rFonts w:ascii="Times New Roman" w:hAnsi="Times New Roman" w:cs="Times New Roman"/>
+          <w:b/>
+        </w:rPr>
+        <w:t>{</w:t>
+      </w:r>
+      <w:proofErr w:type="gramEnd"/>
+      <w:r>
+        <w:rPr>
+          <w:rFonts w:ascii="Times New Roman" w:hAnsi="Times New Roman" w:cs="Times New Roman"/>
+          <w:b/>
           <w:lang w:val="en-US"/>
         </w:rPr>
-        <w:tab/>
-      </w:r>
-      <w:r>
-        <w:rPr>
-          <w:rFonts w:ascii="Times New Roman" w:hAnsi="Times New Roman" w:cs="Times New Roman"/>
+        <w:t>firm</w:t>
+      </w:r>
+      <w:r>
+        <w:rPr>
+          <w:rFonts w:ascii="Times New Roman" w:hAnsi="Times New Roman" w:cs="Times New Roman"/>
+          <w:b/>
+        </w:rPr>
+        <w:t>_</w:t>
+      </w:r>
+      <w:r>
+        <w:rPr>
+          <w:rFonts w:ascii="Times New Roman" w:hAnsi="Times New Roman" w:cs="Times New Roman"/>
+          <w:b/>
           <w:lang w:val="en-US"/>
         </w:rPr>
-        <w:tab/>
-      </w:r>
-      <w:r>
-        <w:rPr>
-          <w:rFonts w:ascii="Times New Roman" w:hAnsi="Times New Roman" w:cs="Times New Roman"/>
+        <w:t>name</w:t>
+      </w:r>
+      <w:r>
+        <w:rPr>
+          <w:rFonts w:ascii="Times New Roman" w:hAnsi="Times New Roman" w:cs="Times New Roman"/>
+          <w:b/>
+        </w:rPr>
+        <w:t>}</w:t>
+      </w:r>
+      <w:r>
+        <w:rPr>
+          <w:rFonts w:ascii="Times New Roman" w:hAnsi="Times New Roman" w:cs="Times New Roman"/>
+          <w:b/>
+        </w:rPr>
+        <w:t xml:space="preserve"> </w:t>
+      </w:r>
+      <w:r>
+        <w:rPr>
+          <w:rFonts w:ascii="Times New Roman" w:hAnsi="Times New Roman" w:cs="Times New Roman"/>
+          <w:b/>
+        </w:rPr>
+        <w:t>{</w:t>
+      </w:r>
+      <w:r>
+        <w:rPr>
+          <w:rFonts w:ascii="Times New Roman" w:hAnsi="Times New Roman" w:cs="Times New Roman"/>
+          <w:b/>
           <w:lang w:val="en-US"/>
         </w:rPr>
-        <w:tab/>
-      </w:r>
-      <w:r>
-        <w:rPr>
-          <w:rFonts w:ascii="Times New Roman" w:hAnsi="Times New Roman" w:cs="Times New Roman"/>
+        <w:t>last</w:t>
+      </w:r>
+      <w:r>
+        <w:rPr>
+          <w:rFonts w:ascii="Times New Roman" w:hAnsi="Times New Roman" w:cs="Times New Roman"/>
+          <w:b/>
+        </w:rPr>
+        <w:t>_</w:t>
+      </w:r>
+      <w:r>
+        <w:rPr>
+          <w:rFonts w:ascii="Times New Roman" w:hAnsi="Times New Roman" w:cs="Times New Roman"/>
+          <w:b/>
           <w:lang w:val="en-US"/>
         </w:rPr>
-        <w:tab/>
-      </w:r>
-      <w:r>
-        <w:rPr>
-          <w:rFonts w:ascii="Times New Roman" w:hAnsi="Times New Roman" w:cs="Times New Roman"/>
+        <w:t>name</w:t>
+      </w:r>
+      <w:r>
+        <w:rPr>
+          <w:rFonts w:ascii="Times New Roman" w:hAnsi="Times New Roman" w:cs="Times New Roman"/>
+          <w:b/>
+        </w:rPr>
+        <w:t>} {</w:t>
+      </w:r>
+      <w:r>
+        <w:rPr>
+          <w:rFonts w:ascii="Times New Roman" w:hAnsi="Times New Roman" w:cs="Times New Roman"/>
+          <w:b/>
           <w:lang w:val="en-US"/>
         </w:rPr>
-        <w:tab/>
-      </w:r>
-      <w:r>
-        <w:rPr>
-          <w:rFonts w:ascii="Times New Roman" w:hAnsi="Times New Roman" w:cs="Times New Roman"/>
+        <w:t>first</w:t>
+      </w:r>
+      <w:r>
+        <w:rPr>
+          <w:rFonts w:ascii="Times New Roman" w:hAnsi="Times New Roman" w:cs="Times New Roman"/>
+          <w:b/>
+        </w:rPr>
+        <w:t>_</w:t>
+      </w:r>
+      <w:r>
+        <w:rPr>
+          <w:rFonts w:ascii="Times New Roman" w:hAnsi="Times New Roman" w:cs="Times New Roman"/>
+          <w:b/>
           <w:lang w:val="en-US"/>
         </w:rPr>
-        <w:tab/>
-      </w:r>
-      <w:r>
-        <w:rPr>
-          <w:rFonts w:ascii="Times New Roman" w:hAnsi="Times New Roman" w:cs="Times New Roman"/>
-          <w:lang w:val="en-US"/>
-        </w:rPr>
-        <w:tab/>
-      </w:r>
-      <w:r>
-        <w:rPr>
-          <w:rFonts w:ascii="Times New Roman" w:hAnsi="Times New Roman" w:cs="Times New Roman"/>
-          <w:lang w:val="en-US"/>
-        </w:rPr>
-        <w:tab/>
-      </w:r>
-      <w:r>
-        <w:rPr>
-          <w:rFonts w:ascii="Times New Roman" w:hAnsi="Times New Roman" w:cs="Times New Roman"/>
-          <w:lang w:val="en-US"/>
-        </w:rPr>
-        <w:tab/>
-      </w:r>
-      <w:r>
-        <w:rPr>
-          <w:rFonts w:ascii="Times New Roman" w:hAnsi="Times New Roman" w:cs="Times New Roman"/>
-          <w:lang w:val="en-US"/>
-        </w:rPr>
-        <w:t>{</w:t>
-      </w:r>
-      <w:proofErr w:type="spellStart"/>
-      <w:r>
-        <w:rPr>
-          <w:rFonts w:ascii="Times New Roman" w:hAnsi="Times New Roman" w:cs="Times New Roman"/>
-          <w:lang w:val="en-US"/>
-        </w:rPr>
-        <w:t>full_current_date</w:t>
-      </w:r>
-      <w:proofErr w:type="spellEnd"/>
-      <w:r>
-        <w:rPr>
-          <w:rFonts w:ascii="Times New Roman" w:hAnsi="Times New Roman" w:cs="Times New Roman"/>
-          <w:lang w:val="en-US"/>
+        <w:t>name</w:t>
+      </w:r>
+      <w:r>
+        <w:rPr>
+          <w:rFonts w:ascii="Times New Roman" w:hAnsi="Times New Roman" w:cs="Times New Roman"/>
+          <w:b/>
         </w:rPr>
         <w:t>}</w:t>
       </w:r>
-    </w:p>
-    <w:p>
-      <w:pPr>
-        <w:rPr>
-          <w:rFonts w:ascii="Times New Roman" w:hAnsi="Times New Roman"/>
-          <w:b/>
-          <w:bCs/>
-        </w:rPr>
-      </w:pPr>
-      <w:r>
-        <w:rPr>
-          <w:rFonts w:ascii="Times New Roman" w:hAnsi="Times New Roman" w:cs="Times New Roman"/>
-          <w:b/>
-          <w:bCs/>
-        </w:rPr>
-        <w:t>Индивидуальный предприним</w:t>
-      </w:r>
-      <w:r>
-        <w:rPr>
-          <w:rFonts w:ascii="Times New Roman" w:hAnsi="Times New Roman" w:cs="Times New Roman"/>
-          <w:b/>
-          <w:bCs/>
-        </w:rPr>
-        <w:t>атель Стадников Максим Сергеевич</w:t>
-      </w:r>
-      <w:r>
-        <w:rPr>
-          <w:rFonts w:ascii="Times New Roman" w:hAnsi="Times New Roman" w:cs="Times New Roman"/>
-        </w:rPr>
-        <w:t xml:space="preserve">, именуемый в дальнейшем </w:t>
-      </w:r>
-      <w:r>
-        <w:rPr>
-          <w:rFonts w:ascii="Times New Roman" w:hAnsi="Times New Roman" w:cs="Times New Roman"/>
-          <w:b/>
-          <w:bCs/>
-        </w:rPr>
-        <w:t>«Поставщик»</w:t>
-      </w:r>
-      <w:r>
-        <w:rPr>
-          <w:rFonts w:ascii="Times New Roman" w:hAnsi="Times New Roman" w:cs="Times New Roman"/>
-        </w:rPr>
-        <w:t xml:space="preserve">, с одной стороны </w:t>
-      </w:r>
-      <w:proofErr w:type="gramStart"/>
-      <w:r>
-        <w:rPr>
-          <w:rFonts w:ascii="Times New Roman" w:hAnsi="Times New Roman" w:cs="Times New Roman"/>
-        </w:rPr>
-        <w:t xml:space="preserve">и </w:t>
-      </w:r>
-      <w:r>
-        <w:rPr>
-          <w:rFonts w:ascii="Times New Roman" w:hAnsi="Times New Roman" w:cs="Times New Roman"/>
-        </w:rPr>
+      <w:r>
+        <w:rPr>
+          <w:rFonts w:ascii="Times New Roman" w:hAnsi="Times New Roman" w:cs="Times New Roman"/>
+          <w:b/>
+          <w:bCs/>
+        </w:rPr>
+        <w:t xml:space="preserve">, </w:t>
+      </w:r>
+      <w:r>
+        <w:rPr>
+          <w:rFonts w:ascii="Times New Roman" w:hAnsi="Times New Roman" w:cs="Times New Roman"/>
+        </w:rPr>
+        <w:t>именуемое в дальнейшем «Покупате</w:t>
+      </w:r>
+      <w:r>
+        <w:rPr>
+          <w:rFonts w:ascii="Times New Roman" w:hAnsi="Times New Roman" w:cs="Times New Roman"/>
+        </w:rPr>
+        <w:t>ль»</w:t>
+      </w:r>
+      <w:r>
+        <w:rPr>
+          <w:rFonts w:ascii="Times New Roman" w:hAnsi="Times New Roman" w:cs="Times New Roman"/>
+        </w:rPr>
+        <w:t>, с другой стороны, вместе именуемые «</w:t>
+      </w:r>
+      <w:r>
+        <w:rPr>
+          <w:rFonts w:ascii="Times New Roman" w:hAnsi="Times New Roman" w:cs="Times New Roman"/>
+          <w:b/>
+          <w:bCs/>
+        </w:rPr>
+        <w:t>Стороны»</w:t>
+      </w:r>
+      <w:r>
+        <w:rPr>
+          <w:rFonts w:ascii="Times New Roman" w:hAnsi="Times New Roman" w:cs="Times New Roman"/>
+        </w:rPr>
+        <w:t>, заключили настоящий договор (далее – «</w:t>
+      </w:r>
+      <w:r>
+        <w:rPr>
+          <w:rFonts w:ascii="Times New Roman" w:hAnsi="Times New Roman" w:cs="Times New Roman"/>
+          <w:b/>
+          <w:bCs/>
+        </w:rPr>
+        <w:t>Договор</w:t>
+      </w:r>
+      <w:r>
+        <w:rPr>
+          <w:rFonts w:ascii="Times New Roman" w:hAnsi="Times New Roman" w:cs="Times New Roman"/>
+        </w:rPr>
+        <w:t>») о нижеследующем:</w:t>
+      </w:r>
+    </w:p>
+    <w:p>
+      <w:pPr>
+        <w:pStyle w:val="Standard"/>
+        <w:spacing w:after="0" w:line="240" w:lineRule="auto"/>
+        <w:ind w:firstLine="709"/>
+        <w:jc w:val="both"/>
+        <w:rPr>
+          <w:rFonts w:ascii="Times New Roman" w:hAnsi="Times New Roman" w:cs="Times New Roman"/>
+          <w:b/>
+          <w:bCs/>
+        </w:rPr>
+      </w:pPr>
+    </w:p>
+    <w:p>
+      <w:pPr>
+        <w:pStyle w:val="Standard"/>
+        <w:spacing w:after="0" w:line="240" w:lineRule="auto"/>
+        <w:ind w:firstLine="709"/>
+        <w:jc w:val="center"/>
+        <w:rPr>
+          <w:rFonts w:ascii="Times New Roman" w:hAnsi="Times New Roman" w:cs="Times New Roman"/>
+          <w:b/>
+          <w:bCs/>
+        </w:rPr>
+      </w:pPr>
+      <w:r>
+        <w:rPr>
+          <w:rFonts w:ascii="Times New Roman" w:hAnsi="Times New Roman" w:cs="Times New Roman"/>
+          <w:b/>
+          <w:bCs/>
+        </w:rPr>
+        <w:t>1. ПРЕДМЕТ ДОГОВОРА</w:t>
+      </w:r>
+    </w:p>
+    <w:p>
+      <w:pPr>
+        <w:pStyle w:val="Standard"/>
+        <w:spacing w:after="0" w:line="240" w:lineRule="auto"/>
+        <w:ind w:firstLine="709"/>
+        <w:jc w:val="both"/>
+      </w:pPr>
+      <w:r>
+        <w:rPr>
+          <w:rFonts w:ascii="Times New Roman" w:hAnsi="Times New Roman" w:cs="Times New Roman"/>
+        </w:rPr>
+        <w:t xml:space="preserve">1.1. Поставщик обязуется в порядке, предусмотренном Договором, </w:t>
+      </w:r>
+      <w:r>
+        <w:rPr>
+          <w:rFonts w:ascii="Times New Roman" w:hAnsi="Times New Roman" w:cs="Times New Roman"/>
+        </w:rPr>
+        <w:t>передать в собственность</w:t>
+      </w:r>
+      <w:r>
+        <w:rPr>
+          <w:rFonts w:ascii="Times New Roman" w:hAnsi="Times New Roman" w:cs="Times New Roman"/>
+        </w:rPr>
+        <w:t xml:space="preserve"> Покупателю рыбную продукцию, икру лососевую </w:t>
+      </w:r>
+      <w:r>
+        <w:rPr>
+          <w:rFonts w:ascii="Times New Roman" w:hAnsi="Times New Roman" w:cs="Times New Roman"/>
+        </w:rPr>
+        <w:t>зернистую различного</w:t>
+      </w:r>
+      <w:r>
+        <w:rPr>
+          <w:rFonts w:ascii="Times New Roman" w:hAnsi="Times New Roman" w:cs="Times New Roman"/>
+        </w:rPr>
+        <w:t xml:space="preserve"> вида (далее – «</w:t>
+      </w:r>
+      <w:r>
+        <w:rPr>
+          <w:rFonts w:ascii="Times New Roman" w:hAnsi="Times New Roman" w:cs="Times New Roman"/>
+          <w:b/>
+          <w:bCs/>
+        </w:rPr>
+        <w:t>Товар»)</w:t>
+      </w:r>
+      <w:r>
+        <w:rPr>
+          <w:rFonts w:ascii="Times New Roman" w:hAnsi="Times New Roman" w:cs="Times New Roman"/>
+        </w:rPr>
+        <w:t>, а Покупатель обязуется принимать Товар и своевременно производить его оплату на условиях настоящего Договора.</w:t>
+      </w:r>
+    </w:p>
+    <w:p>
+      <w:pPr>
+        <w:pStyle w:val="Standard"/>
+        <w:spacing w:after="0" w:line="240" w:lineRule="auto"/>
+        <w:ind w:firstLine="709"/>
+        <w:jc w:val="both"/>
+      </w:pPr>
+      <w:r>
+        <w:rPr>
+          <w:rFonts w:ascii="Times New Roman" w:hAnsi="Times New Roman" w:cs="Times New Roman"/>
+        </w:rPr>
+        <w:t>1.2. Наименование, количество, ассортимент, и цена за единицу Товара определяются Спецификациями, являющимися неотъемлемой частью Договора с момента их подписания Сторонами (далее – «</w:t>
+      </w:r>
+      <w:r>
+        <w:rPr>
+          <w:rFonts w:ascii="Times New Roman" w:hAnsi="Times New Roman" w:cs="Times New Roman"/>
+          <w:b/>
+          <w:bCs/>
+        </w:rPr>
+        <w:t>Спецификации</w:t>
+      </w:r>
+      <w:r>
+        <w:rPr>
+          <w:rFonts w:ascii="Times New Roman" w:hAnsi="Times New Roman" w:cs="Times New Roman"/>
+        </w:rPr>
+        <w:t>») или при отсутствии Спецификации на соответствующий Товар, согласованными счетами Поставщика (далее – «</w:t>
+      </w:r>
+      <w:r>
+        <w:rPr>
+          <w:rFonts w:ascii="Times New Roman" w:hAnsi="Times New Roman" w:cs="Times New Roman"/>
+          <w:b/>
+          <w:bCs/>
+        </w:rPr>
+        <w:t>Счета</w:t>
+      </w:r>
+      <w:r>
+        <w:rPr>
+          <w:rFonts w:ascii="Times New Roman" w:hAnsi="Times New Roman" w:cs="Times New Roman"/>
+        </w:rPr>
+        <w:t>»), являющимися неотъемлемой частью настоящего Договора.</w:t>
+      </w:r>
+      <w:r>
         <w:t xml:space="preserve"> </w:t>
       </w:r>
       <w:r>
         <w:rPr>
           <w:rFonts w:ascii="Times New Roman" w:hAnsi="Times New Roman" w:cs="Times New Roman"/>
-          <w:b/>
-        </w:rPr>
-        <w:t>{</w:t>
-      </w:r>
-      <w:proofErr w:type="gramEnd"/>
-      <w:r>
-        <w:rPr>
-          <w:rFonts w:ascii="Times New Roman" w:hAnsi="Times New Roman" w:cs="Times New Roman"/>
-          <w:b/>
-          <w:lang w:val="en-US"/>
-        </w:rPr>
-        <w:t>firm</w:t>
-      </w:r>
-      <w:r>
-        <w:rPr>
-          <w:rFonts w:ascii="Times New Roman" w:hAnsi="Times New Roman" w:cs="Times New Roman"/>
-          <w:b/>
-        </w:rPr>
-        <w:t>_</w:t>
-      </w:r>
-      <w:r>
-        <w:rPr>
-          <w:rFonts w:ascii="Times New Roman" w:hAnsi="Times New Roman" w:cs="Times New Roman"/>
-          <w:b/>
-          <w:lang w:val="en-US"/>
-        </w:rPr>
-        <w:t>name</w:t>
-      </w:r>
-      <w:r>
-        <w:rPr>
-          <w:rFonts w:ascii="Times New Roman" w:hAnsi="Times New Roman" w:cs="Times New Roman"/>
-          <w:b/>
-        </w:rPr>
-        <w:t>}</w:t>
-      </w:r>
-      <w:r>
-        <w:rPr>
-          <w:rFonts w:ascii="Times New Roman" w:hAnsi="Times New Roman" w:cs="Times New Roman"/>
-          <w:b/>
+        </w:rPr>
+        <w:t xml:space="preserve">Счета Поставщика считаются согласованными Покупателем при </w:t>
+      </w:r>
+      <w:r>
+        <w:rPr>
+          <w:rFonts w:ascii="Times New Roman" w:hAnsi="Times New Roman" w:cs="Times New Roman"/>
+        </w:rPr>
+        <w:t>их</w:t>
+      </w:r>
+      <w:r>
+        <w:rPr>
+          <w:rFonts w:ascii="Times New Roman" w:hAnsi="Times New Roman" w:cs="Times New Roman"/>
+        </w:rPr>
+        <w:t xml:space="preserve"> оплате Покупателем.</w:t>
+      </w:r>
+    </w:p>
+    <w:p>
+      <w:pPr>
+        <w:pStyle w:val="Standard"/>
+        <w:spacing w:after="0" w:line="240" w:lineRule="auto"/>
+        <w:ind w:firstLine="709"/>
+        <w:jc w:val="both"/>
+        <w:rPr>
+          <w:rFonts w:ascii="Times New Roman" w:hAnsi="Times New Roman" w:cs="Times New Roman"/>
+          <w:b/>
+          <w:bCs/>
+        </w:rPr>
+      </w:pPr>
+    </w:p>
+    <w:p>
+      <w:pPr>
+        <w:pStyle w:val="Standard"/>
+        <w:spacing w:after="0" w:line="240" w:lineRule="auto"/>
+        <w:ind w:firstLine="709"/>
+        <w:jc w:val="center"/>
+        <w:rPr>
+          <w:rFonts w:ascii="Times New Roman" w:hAnsi="Times New Roman" w:cs="Times New Roman"/>
+          <w:b/>
+          <w:bCs/>
+        </w:rPr>
+      </w:pPr>
+      <w:r>
+        <w:rPr>
+          <w:rFonts w:ascii="Times New Roman" w:hAnsi="Times New Roman" w:cs="Times New Roman"/>
+          <w:b/>
+          <w:bCs/>
+        </w:rPr>
+        <w:t>2. ОБЩАЯ СТОИМОСТЬ ТОВАРОВ. ПОРЯДОК РАСЧЕТОВ</w:t>
+      </w:r>
+    </w:p>
+    <w:p>
+      <w:pPr>
+        <w:pStyle w:val="Standard"/>
+        <w:spacing w:after="0" w:line="240" w:lineRule="auto"/>
+        <w:ind w:firstLine="709"/>
+        <w:jc w:val="both"/>
+        <w:rPr>
+          <w:rFonts w:ascii="Times New Roman" w:hAnsi="Times New Roman" w:cs="Times New Roman"/>
+        </w:rPr>
+      </w:pPr>
+      <w:r>
+        <w:rPr>
+          <w:rFonts w:ascii="Times New Roman" w:hAnsi="Times New Roman" w:cs="Times New Roman"/>
+        </w:rPr>
+        <w:t>2.1. Цены за единицу Товара указаны в Спецификациях/Счетах являющимися приложениями к настоящему Договору.</w:t>
+      </w:r>
+    </w:p>
+    <w:p>
+      <w:pPr>
+        <w:pStyle w:val="Standard"/>
+        <w:spacing w:after="0" w:line="240" w:lineRule="auto"/>
+        <w:ind w:firstLine="709"/>
+        <w:jc w:val="both"/>
+        <w:rPr>
+          <w:rFonts w:ascii="Times New Roman" w:hAnsi="Times New Roman" w:cs="Times New Roman"/>
+        </w:rPr>
+      </w:pPr>
+      <w:r>
+        <w:rPr>
+          <w:rFonts w:ascii="Times New Roman" w:hAnsi="Times New Roman" w:cs="Times New Roman"/>
+        </w:rPr>
+        <w:t>2.2. Общая стоимость Товара, указанная в соответствующих Спецификациях/Счетах, включает в себя все расходы Поставщика, связанные с исполнением обязанностей по Договору, в том числе – расходы Поставщика на упаковку Товара, иные расходы Поставщика, связанные с поставкой Товара по Договору.</w:t>
+      </w:r>
+    </w:p>
+    <w:p>
+      <w:pPr>
+        <w:pStyle w:val="Standard"/>
+        <w:spacing w:after="0" w:line="240" w:lineRule="auto"/>
+        <w:ind w:firstLine="709"/>
+        <w:jc w:val="both"/>
+      </w:pPr>
+      <w:r>
+        <w:rPr>
+          <w:rFonts w:ascii="Times New Roman" w:hAnsi="Times New Roman" w:cs="Times New Roman"/>
+        </w:rPr>
+        <w:t xml:space="preserve">2.3. Покупатель обязуется оплатить Товар на условиях 100% предоплаты в течение текущего банковского дня с момента выставления Поставщиком счета на оплату Товара (если иной порядок оплаты Товара не согласован Сторонами в Спецификациях/Счетах), а именно </w:t>
+      </w:r>
+      <w:r>
+        <w:rPr>
+          <w:rFonts w:ascii="Times New Roman" w:hAnsi="Times New Roman" w:cs="Times New Roman"/>
+          <w:b/>
+        </w:rPr>
+        <w:t>до отгрузки товара со склада поставщика</w:t>
+      </w:r>
+      <w:r>
+        <w:rPr>
+          <w:rFonts w:ascii="Times New Roman" w:hAnsi="Times New Roman" w:cs="Times New Roman"/>
+        </w:rPr>
+        <w:t>.</w:t>
+      </w:r>
+    </w:p>
+    <w:p>
+      <w:pPr>
+        <w:pStyle w:val="Standard"/>
+        <w:spacing w:after="0" w:line="240" w:lineRule="auto"/>
+        <w:ind w:firstLine="709"/>
+        <w:jc w:val="both"/>
+        <w:rPr>
+          <w:rFonts w:ascii="Times New Roman" w:hAnsi="Times New Roman" w:cs="Times New Roman"/>
+        </w:rPr>
+      </w:pPr>
+      <w:r>
+        <w:rPr>
+          <w:rFonts w:ascii="Times New Roman" w:hAnsi="Times New Roman" w:cs="Times New Roman"/>
+        </w:rPr>
+        <w:t>2.4. Оплата Товара осуществляется Покупателем путем безналичного перечисления денежных средств по указанным в счете банковским реквизитам с обязательным указанием в поле «Назначение платежа» соответствующего номера и даты счета на оплату, либо с указанием номера Договора поставки.</w:t>
+      </w:r>
+    </w:p>
+    <w:p>
+      <w:pPr>
+        <w:pStyle w:val="Standard"/>
+        <w:spacing w:after="0" w:line="240" w:lineRule="auto"/>
+        <w:ind w:firstLine="709"/>
+        <w:jc w:val="both"/>
+        <w:rPr>
+          <w:rFonts w:ascii="Times New Roman" w:hAnsi="Times New Roman" w:cs="Times New Roman"/>
+        </w:rPr>
+      </w:pPr>
+      <w:r>
+        <w:rPr>
+          <w:rFonts w:ascii="Times New Roman" w:hAnsi="Times New Roman" w:cs="Times New Roman"/>
+        </w:rPr>
+        <w:t>2.5. Обязанности Покупателя по оплате Товара (частичной оплате) по Договору считаются исполненными в день, следующий за днем зачисления соответствующей суммы денежных средств на расчетный счет Поставщика.</w:t>
+      </w:r>
+    </w:p>
+    <w:p>
+      <w:pPr>
+        <w:pStyle w:val="Standard"/>
+        <w:spacing w:after="0" w:line="240" w:lineRule="auto"/>
+        <w:ind w:firstLine="709"/>
+        <w:jc w:val="both"/>
+        <w:rPr>
+          <w:rFonts w:ascii="Times New Roman" w:hAnsi="Times New Roman" w:cs="Times New Roman"/>
+        </w:rPr>
+      </w:pPr>
+      <w:r>
+        <w:rPr>
+          <w:rFonts w:ascii="Times New Roman" w:hAnsi="Times New Roman" w:cs="Times New Roman"/>
+        </w:rPr>
+        <w:t>2.6. В случае не заполнения или допущения ошибок при оформлении платежного поручения на оплату Товара не позволяющих идентифицировать Назначение платежа в соответствии с п. 2.4. Договора, Товар считается не оплаченным и до внесения необходимых изменений в платежное поручение отгрузке не подлежит.</w:t>
+      </w:r>
+    </w:p>
+    <w:p>
+      <w:pPr>
+        <w:pStyle w:val="Standard"/>
+        <w:spacing w:after="0" w:line="240" w:lineRule="auto"/>
+        <w:ind w:firstLine="709"/>
+        <w:jc w:val="both"/>
+        <w:rPr>
+          <w:rFonts w:ascii="Times New Roman" w:hAnsi="Times New Roman" w:cs="Times New Roman"/>
+        </w:rPr>
+      </w:pPr>
+    </w:p>
+    <w:p>
+      <w:pPr>
+        <w:pStyle w:val="Standard"/>
+        <w:spacing w:after="0" w:line="240" w:lineRule="auto"/>
+        <w:ind w:firstLine="709"/>
+        <w:jc w:val="center"/>
+        <w:rPr>
+          <w:rFonts w:ascii="Times New Roman" w:hAnsi="Times New Roman" w:cs="Times New Roman"/>
+          <w:b/>
+          <w:bCs/>
+        </w:rPr>
+      </w:pPr>
+      <w:r>
+        <w:rPr>
+          <w:rFonts w:ascii="Times New Roman" w:hAnsi="Times New Roman" w:cs="Times New Roman"/>
+          <w:b/>
+          <w:bCs/>
+        </w:rPr>
+        <w:t>3. СРОКИ И УСЛОВИЯ ПОСТАВКИ</w:t>
+      </w:r>
+    </w:p>
+    <w:p>
+      <w:pPr>
+        <w:pStyle w:val="Standard"/>
+        <w:spacing w:after="0" w:line="240" w:lineRule="auto"/>
+        <w:ind w:firstLine="709"/>
+        <w:jc w:val="both"/>
+        <w:rPr>
+          <w:rFonts w:ascii="Times New Roman" w:hAnsi="Times New Roman" w:cs="Times New Roman"/>
+        </w:rPr>
+      </w:pPr>
+      <w:r>
+        <w:rPr>
+          <w:rFonts w:ascii="Times New Roman" w:hAnsi="Times New Roman" w:cs="Times New Roman"/>
+        </w:rPr>
+        <w:t xml:space="preserve">3.1. Поставка Товара по настоящему Договору производится путем передачи Товара Покупателю </w:t>
+      </w:r>
+      <w:r>
+        <w:rPr>
+          <w:rFonts w:ascii="Times New Roman" w:hAnsi="Times New Roman" w:cs="Times New Roman"/>
+        </w:rPr>
+        <w:t xml:space="preserve">или </w:t>
+      </w:r>
+      <w:r>
+        <w:rPr>
+          <w:rFonts w:ascii="Times New Roman" w:hAnsi="Times New Roman" w:cs="Times New Roman"/>
+        </w:rPr>
+        <w:t>Представителю Покупателя</w:t>
+      </w:r>
+      <w:r>
+        <w:rPr>
+          <w:rFonts w:ascii="Times New Roman" w:hAnsi="Times New Roman" w:cs="Times New Roman"/>
+        </w:rPr>
+        <w:t xml:space="preserve">, указанному в настоящем </w:t>
+      </w:r>
+      <w:r>
+        <w:rPr>
+          <w:rFonts w:ascii="Times New Roman" w:hAnsi="Times New Roman" w:cs="Times New Roman"/>
+        </w:rPr>
+        <w:t>Д</w:t>
+      </w:r>
+      <w:r>
+        <w:rPr>
+          <w:rFonts w:ascii="Times New Roman" w:hAnsi="Times New Roman" w:cs="Times New Roman"/>
+        </w:rPr>
+        <w:t>оговоре</w:t>
+      </w:r>
+      <w:r>
+        <w:rPr>
+          <w:rFonts w:ascii="Times New Roman" w:hAnsi="Times New Roman" w:cs="Times New Roman"/>
+        </w:rPr>
+        <w:t>,</w:t>
+      </w:r>
+      <w:r>
+        <w:rPr>
+          <w:rFonts w:ascii="Times New Roman" w:hAnsi="Times New Roman" w:cs="Times New Roman"/>
         </w:rPr>
         <w:t xml:space="preserve"> </w:t>
       </w:r>
       <w:r>
         <w:rPr>
           <w:rFonts w:ascii="Times New Roman" w:hAnsi="Times New Roman" w:cs="Times New Roman"/>
-          <w:b/>
-        </w:rPr>
-        <w:t>{</w:t>
-      </w:r>
-      <w:r>
-        <w:rPr>
-          <w:rFonts w:ascii="Times New Roman" w:hAnsi="Times New Roman" w:cs="Times New Roman"/>
-          <w:b/>
-          <w:lang w:val="en-US"/>
-        </w:rPr>
-        <w:t>last</w:t>
-      </w:r>
-      <w:r>
-        <w:rPr>
-          <w:rFonts w:ascii="Times New Roman" w:hAnsi="Times New Roman" w:cs="Times New Roman"/>
-          <w:b/>
-        </w:rPr>
-        <w:t>_</w:t>
-      </w:r>
-      <w:r>
-        <w:rPr>
-          <w:rFonts w:ascii="Times New Roman" w:hAnsi="Times New Roman" w:cs="Times New Roman"/>
-          <w:b/>
-          <w:lang w:val="en-US"/>
-        </w:rPr>
-        <w:t>name</w:t>
-      </w:r>
-      <w:r>
-        <w:rPr>
-          <w:rFonts w:ascii="Times New Roman" w:hAnsi="Times New Roman" w:cs="Times New Roman"/>
-          <w:b/>
-        </w:rPr>
-        <w:t>} {</w:t>
-      </w:r>
-      <w:r>
-        <w:rPr>
-          <w:rFonts w:ascii="Times New Roman" w:hAnsi="Times New Roman" w:cs="Times New Roman"/>
-          <w:b/>
-          <w:lang w:val="en-US"/>
-        </w:rPr>
-        <w:t>first</w:t>
-      </w:r>
-      <w:r>
-        <w:rPr>
-          <w:rFonts w:ascii="Times New Roman" w:hAnsi="Times New Roman" w:cs="Times New Roman"/>
-          <w:b/>
-        </w:rPr>
-        <w:t>_</w:t>
-      </w:r>
-      <w:r>
-        <w:rPr>
-          <w:rFonts w:ascii="Times New Roman" w:hAnsi="Times New Roman" w:cs="Times New Roman"/>
-          <w:b/>
-          <w:lang w:val="en-US"/>
-        </w:rPr>
-        <w:t>name</w:t>
-      </w:r>
-      <w:r>
-        <w:rPr>
-          <w:rFonts w:ascii="Times New Roman" w:hAnsi="Times New Roman" w:cs="Times New Roman"/>
-          <w:b/>
-        </w:rPr>
-        <w:t>}</w:t>
-      </w:r>
-      <w:r>
-        <w:rPr>
-          <w:rFonts w:ascii="Times New Roman" w:hAnsi="Times New Roman" w:cs="Times New Roman"/>
-          <w:b/>
-          <w:bCs/>
-        </w:rPr>
-        <w:t xml:space="preserve">, </w:t>
-      </w:r>
-      <w:r>
-        <w:rPr>
-          <w:rFonts w:ascii="Times New Roman" w:hAnsi="Times New Roman" w:cs="Times New Roman"/>
-        </w:rPr>
-        <w:t>именуемое в дальнейшем «Покупате</w:t>
-      </w:r>
-      <w:r>
-        <w:rPr>
-          <w:rFonts w:ascii="Times New Roman" w:hAnsi="Times New Roman" w:cs="Times New Roman"/>
-        </w:rPr>
-        <w:t>ль»</w:t>
-      </w:r>
-      <w:r>
-        <w:rPr>
-          <w:rFonts w:ascii="Times New Roman" w:hAnsi="Times New Roman" w:cs="Times New Roman"/>
-        </w:rPr>
-        <w:t>, с другой стороны, вместе именуемые «</w:t>
-      </w:r>
-      <w:r>
-        <w:rPr>
-          <w:rFonts w:ascii="Times New Roman" w:hAnsi="Times New Roman" w:cs="Times New Roman"/>
-          <w:b/>
-          <w:bCs/>
-        </w:rPr>
-        <w:t>Стороны»</w:t>
-      </w:r>
-      <w:r>
-        <w:rPr>
-          <w:rFonts w:ascii="Times New Roman" w:hAnsi="Times New Roman" w:cs="Times New Roman"/>
-        </w:rPr>
-        <w:t>, заключили настоящий договор (далее – «</w:t>
-      </w:r>
-      <w:r>
-        <w:rPr>
-          <w:rFonts w:ascii="Times New Roman" w:hAnsi="Times New Roman" w:cs="Times New Roman"/>
-          <w:b/>
-          <w:bCs/>
-        </w:rPr>
-        <w:t>Договор</w:t>
-      </w:r>
-      <w:r>
-        <w:rPr>
-          <w:rFonts w:ascii="Times New Roman" w:hAnsi="Times New Roman" w:cs="Times New Roman"/>
-        </w:rPr>
-        <w:t>») о нижеследующем:</w:t>
-      </w:r>
-    </w:p>
-    <w:p>
-      <w:pPr>
-        <w:pStyle w:val="Standard"/>
-        <w:spacing w:after="0" w:line="240" w:lineRule="auto"/>
-        <w:ind w:firstLine="709"/>
-        <w:jc w:val="both"/>
-        <w:rPr>
-          <w:rFonts w:ascii="Times New Roman" w:hAnsi="Times New Roman" w:cs="Times New Roman"/>
-          <w:b/>
-          <w:bCs/>
-        </w:rPr>
-      </w:pPr>
-    </w:p>
-    <w:p>
-      <w:pPr>
-        <w:pStyle w:val="Standard"/>
-        <w:spacing w:after="0" w:line="240" w:lineRule="auto"/>
-        <w:ind w:firstLine="709"/>
-        <w:jc w:val="center"/>
-        <w:rPr>
-          <w:rFonts w:ascii="Times New Roman" w:hAnsi="Times New Roman" w:cs="Times New Roman"/>
-          <w:b/>
-          <w:bCs/>
-        </w:rPr>
-      </w:pPr>
-      <w:r>
-        <w:rPr>
-          <w:rFonts w:ascii="Times New Roman" w:hAnsi="Times New Roman" w:cs="Times New Roman"/>
-          <w:b/>
-          <w:bCs/>
-        </w:rPr>
-        <w:t>1. ПРЕДМЕТ ДОГОВОРА</w:t>
-      </w:r>
-    </w:p>
-    <w:p>
-      <w:pPr>
-        <w:pStyle w:val="Standard"/>
-        <w:spacing w:after="0" w:line="240" w:lineRule="auto"/>
-        <w:ind w:firstLine="709"/>
-        <w:jc w:val="both"/>
-      </w:pPr>
-      <w:r>
-        <w:rPr>
-          <w:rFonts w:ascii="Times New Roman" w:hAnsi="Times New Roman" w:cs="Times New Roman"/>
-        </w:rPr>
-        <w:t xml:space="preserve">1.1. Поставщик обязуется в порядке, предусмотренном Договором, </w:t>
-      </w:r>
-      <w:r>
-        <w:rPr>
-          <w:rFonts w:ascii="Times New Roman" w:hAnsi="Times New Roman" w:cs="Times New Roman"/>
-        </w:rPr>
-        <w:t>передать в собственность</w:t>
-      </w:r>
-      <w:r>
-        <w:rPr>
-          <w:rFonts w:ascii="Times New Roman" w:hAnsi="Times New Roman" w:cs="Times New Roman"/>
-        </w:rPr>
-        <w:t xml:space="preserve"> Покупателю рыбную продукцию, икру лососевую </w:t>
-      </w:r>
-      <w:r>
-        <w:rPr>
-          <w:rFonts w:ascii="Times New Roman" w:hAnsi="Times New Roman" w:cs="Times New Roman"/>
-        </w:rPr>
-        <w:t>зернистую различного</w:t>
-      </w:r>
-      <w:r>
-        <w:rPr>
-          <w:rFonts w:ascii="Times New Roman" w:hAnsi="Times New Roman" w:cs="Times New Roman"/>
-        </w:rPr>
-        <w:t xml:space="preserve"> вида (далее – «</w:t>
-      </w:r>
-      <w:r>
-        <w:rPr>
-          <w:rFonts w:ascii="Times New Roman" w:hAnsi="Times New Roman" w:cs="Times New Roman"/>
-          <w:b/>
-          <w:bCs/>
-        </w:rPr>
-        <w:t>Товар»)</w:t>
-      </w:r>
-      <w:r>
-        <w:rPr>
-          <w:rFonts w:ascii="Times New Roman" w:hAnsi="Times New Roman" w:cs="Times New Roman"/>
-        </w:rPr>
-        <w:t>, а Покупатель обязуется принимать Товар и своевременно производить его оплату на условиях настоящего Договора.</w:t>
-      </w:r>
-    </w:p>
-    <w:p>
-      <w:pPr>
-        <w:pStyle w:val="Standard"/>
-        <w:spacing w:after="0" w:line="240" w:lineRule="auto"/>
-        <w:ind w:firstLine="709"/>
-        <w:jc w:val="both"/>
-      </w:pPr>
-      <w:r>
-        <w:rPr>
-          <w:rFonts w:ascii="Times New Roman" w:hAnsi="Times New Roman" w:cs="Times New Roman"/>
-        </w:rPr>
-        <w:t>1.2. Наименование, количество, ассортимент, и цена за единицу Товара определяются Спецификациями, являющимися неотъемлемой частью Договора с момента их подписания Сторонами (далее – «</w:t>
-      </w:r>
-      <w:r>
-        <w:rPr>
-          <w:rFonts w:ascii="Times New Roman" w:hAnsi="Times New Roman" w:cs="Times New Roman"/>
-          <w:b/>
-          <w:bCs/>
-        </w:rPr>
-        <w:t>Спецификации</w:t>
-      </w:r>
-      <w:r>
-        <w:rPr>
-          <w:rFonts w:ascii="Times New Roman" w:hAnsi="Times New Roman" w:cs="Times New Roman"/>
-        </w:rPr>
-        <w:t>») или при отсутствии Спецификации на соответствующий Товар, согласованными счетами Поставщика (далее – «</w:t>
-      </w:r>
-      <w:r>
-        <w:rPr>
-          <w:rFonts w:ascii="Times New Roman" w:hAnsi="Times New Roman" w:cs="Times New Roman"/>
-          <w:b/>
-          <w:bCs/>
-        </w:rPr>
-        <w:t>Счета</w:t>
-      </w:r>
-      <w:r>
-        <w:rPr>
-          <w:rFonts w:ascii="Times New Roman" w:hAnsi="Times New Roman" w:cs="Times New Roman"/>
-        </w:rPr>
-        <w:t>»), являющимися неотъемлемой частью настоящего Договора.</w:t>
-      </w:r>
-      <w:r>
+        </w:rPr>
+        <w:t xml:space="preserve">на складе поставщика либо </w:t>
+      </w:r>
+      <w:r>
+        <w:rPr>
+          <w:rFonts w:ascii="Times New Roman" w:hAnsi="Times New Roman" w:cs="Times New Roman"/>
+        </w:rPr>
+        <w:t>путем отправки Товара транспортной компанией или иным способом, выб</w:t>
+      </w:r>
+      <w:r>
+        <w:rPr>
+          <w:rFonts w:ascii="Times New Roman" w:hAnsi="Times New Roman" w:cs="Times New Roman"/>
+        </w:rPr>
+        <w:t>ранным</w:t>
+      </w:r>
+      <w:r>
+        <w:rPr>
+          <w:rFonts w:ascii="Times New Roman" w:hAnsi="Times New Roman" w:cs="Times New Roman"/>
+        </w:rPr>
         <w:t xml:space="preserve"> </w:t>
       </w:r>
       <w:r>
         <w:rPr>
           <w:rFonts w:ascii="Times New Roman" w:hAnsi="Times New Roman" w:cs="Times New Roman"/>
         </w:rPr>
-        <w:t xml:space="preserve">Счета Поставщика считаются согласованными Покупателем при </w:t>
-      </w:r>
-      <w:r>
-        <w:rPr>
-          <w:rFonts w:ascii="Times New Roman" w:hAnsi="Times New Roman" w:cs="Times New Roman"/>
-        </w:rPr>
-        <w:t>их</w:t>
-      </w:r>
-      <w:r>
-        <w:rPr>
-          <w:rFonts w:ascii="Times New Roman" w:hAnsi="Times New Roman" w:cs="Times New Roman"/>
-        </w:rPr>
-        <w:t xml:space="preserve"> оплате Покупателем.</w:t>
-      </w:r>
-    </w:p>
-    <w:p>
-      <w:pPr>
-        <w:pStyle w:val="Standard"/>
-        <w:spacing w:after="0" w:line="240" w:lineRule="auto"/>
-        <w:ind w:firstLine="709"/>
-        <w:jc w:val="both"/>
-        <w:rPr>
-          <w:rFonts w:ascii="Times New Roman" w:hAnsi="Times New Roman" w:cs="Times New Roman"/>
-          <w:b/>
-          <w:bCs/>
-        </w:rPr>
-      </w:pPr>
-    </w:p>
-    <w:p>
-      <w:pPr>
-        <w:pStyle w:val="Standard"/>
-        <w:spacing w:after="0" w:line="240" w:lineRule="auto"/>
-        <w:ind w:firstLine="709"/>
-        <w:jc w:val="center"/>
-        <w:rPr>
-          <w:rFonts w:ascii="Times New Roman" w:hAnsi="Times New Roman" w:cs="Times New Roman"/>
-          <w:b/>
-          <w:bCs/>
-        </w:rPr>
-      </w:pPr>
-      <w:r>
-        <w:rPr>
-          <w:rFonts w:ascii="Times New Roman" w:hAnsi="Times New Roman" w:cs="Times New Roman"/>
-          <w:b/>
-          <w:bCs/>
-        </w:rPr>
-        <w:t>2. ОБЩАЯ СТОИМОСТЬ ТОВАРОВ. ПОРЯДОК РАСЧЕТОВ</w:t>
-      </w:r>
-    </w:p>
-    <w:p>
-      <w:pPr>
-        <w:pStyle w:val="Standard"/>
-        <w:spacing w:after="0" w:line="240" w:lineRule="auto"/>
-        <w:ind w:firstLine="709"/>
-        <w:jc w:val="both"/>
-        <w:rPr>
-          <w:rFonts w:ascii="Times New Roman" w:hAnsi="Times New Roman" w:cs="Times New Roman"/>
-        </w:rPr>
-      </w:pPr>
-      <w:r>
-        <w:rPr>
-          <w:rFonts w:ascii="Times New Roman" w:hAnsi="Times New Roman" w:cs="Times New Roman"/>
-        </w:rPr>
-        <w:t>2.1. Цены за единицу Товара указаны в Спецификациях/Счетах являющимися приложениями к настоящему Договору.</w:t>
-      </w:r>
-    </w:p>
-    <w:p>
-      <w:pPr>
-        <w:pStyle w:val="Standard"/>
-        <w:spacing w:after="0" w:line="240" w:lineRule="auto"/>
-        <w:ind w:firstLine="709"/>
-        <w:jc w:val="both"/>
-        <w:rPr>
-          <w:rFonts w:ascii="Times New Roman" w:hAnsi="Times New Roman" w:cs="Times New Roman"/>
-        </w:rPr>
-      </w:pPr>
-      <w:r>
-        <w:rPr>
-          <w:rFonts w:ascii="Times New Roman" w:hAnsi="Times New Roman" w:cs="Times New Roman"/>
-        </w:rPr>
-        <w:t>2.2. Общая стоимость Товара, указанная в соответствующих Спецификациях/Счетах, включает в себя все расходы Поставщика, связанные с исполнением обязанностей по Договору, в том числе – расходы Поставщика на упаковку Товара, иные расходы Поставщика, связанные с поставкой Товара по Договору.</w:t>
-      </w:r>
-    </w:p>
-    <w:p>
-      <w:pPr>
-        <w:pStyle w:val="Standard"/>
-        <w:spacing w:after="0" w:line="240" w:lineRule="auto"/>
-        <w:ind w:firstLine="709"/>
-        <w:jc w:val="both"/>
-      </w:pPr>
-      <w:r>
-        <w:rPr>
-          <w:rFonts w:ascii="Times New Roman" w:hAnsi="Times New Roman" w:cs="Times New Roman"/>
-        </w:rPr>
-        <w:t xml:space="preserve">2.3. Покупатель обязуется оплатить Товар на условиях 100% предоплаты в течение текущего банковского дня с момента выставления Поставщиком счета на оплату Товара (если иной порядок оплаты Товара не согласован Сторонами в Спецификациях/Счетах), а именно </w:t>
-      </w:r>
-      <w:r>
-        <w:rPr>
-          <w:rFonts w:ascii="Times New Roman" w:hAnsi="Times New Roman" w:cs="Times New Roman"/>
-          <w:b/>
-        </w:rPr>
-        <w:t>до отгрузки товара со склада поставщика</w:t>
-      </w:r>
-      <w:r>
-        <w:rPr>
-          <w:rFonts w:ascii="Times New Roman" w:hAnsi="Times New Roman" w:cs="Times New Roman"/>
-        </w:rPr>
-        <w:t>.</w:t>
-      </w:r>
-    </w:p>
-    <w:p>
-      <w:pPr>
-        <w:pStyle w:val="Standard"/>
-        <w:spacing w:after="0" w:line="240" w:lineRule="auto"/>
-        <w:ind w:firstLine="709"/>
-        <w:jc w:val="both"/>
-        <w:rPr>
-          <w:rFonts w:ascii="Times New Roman" w:hAnsi="Times New Roman" w:cs="Times New Roman"/>
-        </w:rPr>
-      </w:pPr>
-      <w:r>
-        <w:rPr>
-          <w:rFonts w:ascii="Times New Roman" w:hAnsi="Times New Roman" w:cs="Times New Roman"/>
-        </w:rPr>
-        <w:t>2.4. Оплата Товара осуществляется Покупателем путем безналичного перечисления денежных средств по указанным в счете банковским реквизитам с обязательным указанием в поле «Назначение платежа» соответствующего номера и даты счета на оплату, либо с указанием номера Договора поставки.</w:t>
-      </w:r>
-    </w:p>
-    <w:p>
-      <w:pPr>
-        <w:pStyle w:val="Standard"/>
-        <w:spacing w:after="0" w:line="240" w:lineRule="auto"/>
-        <w:ind w:firstLine="709"/>
-        <w:jc w:val="both"/>
-        <w:rPr>
-          <w:rFonts w:ascii="Times New Roman" w:hAnsi="Times New Roman" w:cs="Times New Roman"/>
-        </w:rPr>
-      </w:pPr>
-      <w:r>
-        <w:rPr>
-          <w:rFonts w:ascii="Times New Roman" w:hAnsi="Times New Roman" w:cs="Times New Roman"/>
-        </w:rPr>
-        <w:t>2.5. Обязанности Покупателя по оплате Товара (частичной оплате) по Договору считаются исполненными в день, следующий за днем зачисления соответствующей суммы денежных средств на расчетный счет Поставщика.</w:t>
-      </w:r>
-    </w:p>
-    <w:p>
-      <w:pPr>
-        <w:pStyle w:val="Standard"/>
-        <w:spacing w:after="0" w:line="240" w:lineRule="auto"/>
-        <w:ind w:firstLine="709"/>
-        <w:jc w:val="both"/>
-        <w:rPr>
-          <w:rFonts w:ascii="Times New Roman" w:hAnsi="Times New Roman" w:cs="Times New Roman"/>
-        </w:rPr>
-      </w:pPr>
-      <w:r>
-        <w:rPr>
-          <w:rFonts w:ascii="Times New Roman" w:hAnsi="Times New Roman" w:cs="Times New Roman"/>
-        </w:rPr>
-        <w:t>2.6. В случае не заполнения или допущения ошибок при оформлении платежного поручения на оплату Товара не позволяющих идентифицировать Назначение платежа в соответствии с п. 2.4. Договора, Товар считается не оплаченным и до внесения необходимых изменений в платежное поручение отгрузке не подлежит.</w:t>
-      </w:r>
-    </w:p>
-    <w:p>
-      <w:pPr>
-        <w:pStyle w:val="Standard"/>
-        <w:spacing w:after="0" w:line="240" w:lineRule="auto"/>
-        <w:ind w:firstLine="709"/>
-        <w:jc w:val="both"/>
-        <w:rPr>
-          <w:rFonts w:ascii="Times New Roman" w:hAnsi="Times New Roman" w:cs="Times New Roman"/>
-        </w:rPr>
-      </w:pPr>
-    </w:p>
-    <w:p>
-      <w:pPr>
-        <w:pStyle w:val="Standard"/>
-        <w:spacing w:after="0" w:line="240" w:lineRule="auto"/>
-        <w:ind w:firstLine="709"/>
-        <w:jc w:val="center"/>
-        <w:rPr>
-          <w:rFonts w:ascii="Times New Roman" w:hAnsi="Times New Roman" w:cs="Times New Roman"/>
-          <w:b/>
-          <w:bCs/>
-        </w:rPr>
-      </w:pPr>
-      <w:r>
-        <w:rPr>
-          <w:rFonts w:ascii="Times New Roman" w:hAnsi="Times New Roman" w:cs="Times New Roman"/>
-          <w:b/>
-          <w:bCs/>
-        </w:rPr>
-        <w:t>3. СРОКИ И УСЛОВИЯ ПОСТАВКИ</w:t>
-      </w:r>
-    </w:p>
-    <w:p>
-      <w:pPr>
-        <w:pStyle w:val="Standard"/>
-        <w:spacing w:after="0" w:line="240" w:lineRule="auto"/>
-        <w:ind w:firstLine="709"/>
-        <w:jc w:val="both"/>
-        <w:rPr>
-          <w:rFonts w:ascii="Times New Roman" w:hAnsi="Times New Roman" w:cs="Times New Roman"/>
-        </w:rPr>
-      </w:pPr>
-      <w:r>
-        <w:rPr>
-          <w:rFonts w:ascii="Times New Roman" w:hAnsi="Times New Roman" w:cs="Times New Roman"/>
-        </w:rPr>
-        <w:t xml:space="preserve">3.1. Поставка Товара по настоящему Договору производится путем передачи Товара Покупателю </w:t>
-      </w:r>
-      <w:r>
-        <w:rPr>
-          <w:rFonts w:ascii="Times New Roman" w:hAnsi="Times New Roman" w:cs="Times New Roman"/>
-        </w:rPr>
-        <w:t xml:space="preserve">или </w:t>
-      </w:r>
-      <w:r>
-        <w:rPr>
-          <w:rFonts w:ascii="Times New Roman" w:hAnsi="Times New Roman" w:cs="Times New Roman"/>
-        </w:rPr>
-        <w:t>Представителю Покупателя</w:t>
-      </w:r>
-      <w:r>
-        <w:rPr>
-          <w:rFonts w:ascii="Times New Roman" w:hAnsi="Times New Roman" w:cs="Times New Roman"/>
-        </w:rPr>
-        <w:t xml:space="preserve">, указанному в настоящем </w:t>
-      </w:r>
-      <w:r>
-        <w:rPr>
-          <w:rFonts w:ascii="Times New Roman" w:hAnsi="Times New Roman" w:cs="Times New Roman"/>
-        </w:rPr>
-        <w:t>Д</w:t>
-      </w:r>
-      <w:r>
-        <w:rPr>
-          <w:rFonts w:ascii="Times New Roman" w:hAnsi="Times New Roman" w:cs="Times New Roman"/>
-        </w:rPr>
-        <w:t>оговоре</w:t>
-      </w:r>
-      <w:r>
-        <w:rPr>
-          <w:rFonts w:ascii="Times New Roman" w:hAnsi="Times New Roman" w:cs="Times New Roman"/>
-        </w:rPr>
-        <w:t>,</w:t>
+        <w:t>П</w:t>
+      </w:r>
+      <w:r>
+        <w:rPr>
+          <w:rFonts w:ascii="Times New Roman" w:hAnsi="Times New Roman" w:cs="Times New Roman"/>
+        </w:rPr>
+        <w:t>окупател</w:t>
+      </w:r>
+      <w:r>
+        <w:rPr>
+          <w:rFonts w:ascii="Times New Roman" w:hAnsi="Times New Roman" w:cs="Times New Roman"/>
+        </w:rPr>
+        <w:t>ем</w:t>
+      </w:r>
+      <w:r>
+        <w:rPr>
+          <w:rFonts w:ascii="Times New Roman" w:hAnsi="Times New Roman" w:cs="Times New Roman"/>
+        </w:rPr>
+        <w:t xml:space="preserve">. </w:t>
+      </w:r>
+    </w:p>
+    <w:p>
+      <w:pPr>
+        <w:pStyle w:val="Standard"/>
+        <w:spacing w:after="0" w:line="240" w:lineRule="auto"/>
+        <w:ind w:firstLine="709"/>
+        <w:jc w:val="both"/>
+        <w:rPr>
+          <w:rFonts w:ascii="Times New Roman" w:hAnsi="Times New Roman" w:cs="Times New Roman"/>
+        </w:rPr>
+      </w:pPr>
+      <w:r>
+        <w:rPr>
+          <w:rFonts w:ascii="Times New Roman" w:hAnsi="Times New Roman" w:cs="Times New Roman"/>
+        </w:rPr>
+        <w:t>3.2. Порядок получения Товара Представителем Покупателя:</w:t>
+      </w:r>
+    </w:p>
+    <w:p>
+      <w:pPr>
+        <w:pStyle w:val="Standard"/>
+        <w:spacing w:after="0" w:line="240" w:lineRule="auto"/>
+        <w:ind w:firstLine="709"/>
+        <w:jc w:val="both"/>
+        <w:rPr>
+          <w:rFonts w:ascii="Times New Roman" w:hAnsi="Times New Roman" w:cs="Times New Roman"/>
+        </w:rPr>
+      </w:pPr>
+      <w:r>
+        <w:rPr>
+          <w:rFonts w:ascii="Times New Roman" w:hAnsi="Times New Roman" w:cs="Times New Roman"/>
+        </w:rPr>
+        <w:t>3.2.</w:t>
+      </w:r>
+      <w:r>
+        <w:rPr>
+          <w:rFonts w:ascii="Times New Roman" w:hAnsi="Times New Roman" w:cs="Times New Roman"/>
+        </w:rPr>
+        <w:t>1</w:t>
       </w:r>
       <w:r>
         <w:rPr>
@@ -810,115 +923,7 @@
         <w:rPr>
           <w:rFonts w:ascii="Times New Roman" w:hAnsi="Times New Roman" w:cs="Times New Roman"/>
         </w:rPr>
-        <w:t xml:space="preserve">на складе поставщика либо </w:t>
-      </w:r>
-      <w:r>
-        <w:rPr>
-          <w:rFonts w:ascii="Times New Roman" w:hAnsi="Times New Roman" w:cs="Times New Roman"/>
-        </w:rPr>
-        <w:t>путем отправки Товара транспортной компанией или иным способом, выб</w:t>
-      </w:r>
-      <w:r>
-        <w:rPr>
-          <w:rFonts w:ascii="Times New Roman" w:hAnsi="Times New Roman" w:cs="Times New Roman"/>
-        </w:rPr>
-        <w:t>ранным</w:t>
-      </w:r>
-      <w:r>
-        <w:rPr>
-          <w:rFonts w:ascii="Times New Roman" w:hAnsi="Times New Roman" w:cs="Times New Roman"/>
-        </w:rPr>
-        <w:t xml:space="preserve"> </w:t>
-      </w:r>
-      <w:r>
-        <w:rPr>
-          <w:rFonts w:ascii="Times New Roman" w:hAnsi="Times New Roman" w:cs="Times New Roman"/>
-        </w:rPr>
-        <w:t>П</w:t>
-      </w:r>
-      <w:r>
-        <w:rPr>
-          <w:rFonts w:ascii="Times New Roman" w:hAnsi="Times New Roman" w:cs="Times New Roman"/>
-        </w:rPr>
-        <w:t>окупател</w:t>
-      </w:r>
-      <w:r>
-        <w:rPr>
-          <w:rFonts w:ascii="Times New Roman" w:hAnsi="Times New Roman" w:cs="Times New Roman"/>
-        </w:rPr>
-        <w:t>ем</w:t>
-      </w:r>
-      <w:r>
-        <w:rPr>
-          <w:rFonts w:ascii="Times New Roman" w:hAnsi="Times New Roman" w:cs="Times New Roman"/>
-        </w:rPr>
-        <w:t xml:space="preserve">. </w:t>
-      </w:r>
-    </w:p>
-    <w:p>
-      <w:pPr>
-        <w:pStyle w:val="Standard"/>
-        <w:spacing w:after="0" w:line="240" w:lineRule="auto"/>
-        <w:ind w:firstLine="709"/>
-        <w:jc w:val="both"/>
-        <w:rPr>
-          <w:rFonts w:ascii="Times New Roman" w:hAnsi="Times New Roman" w:cs="Times New Roman"/>
-        </w:rPr>
-      </w:pPr>
-      <w:r>
-        <w:rPr>
-          <w:rFonts w:ascii="Times New Roman" w:hAnsi="Times New Roman" w:cs="Times New Roman"/>
-        </w:rPr>
-        <w:t>3.2. Порядок получения Товара Представителем Покупателя:</w:t>
-      </w:r>
-    </w:p>
-    <w:p>
-      <w:pPr>
-        <w:pStyle w:val="Standard"/>
-        <w:spacing w:after="0" w:line="240" w:lineRule="auto"/>
-        <w:ind w:firstLine="709"/>
-        <w:jc w:val="both"/>
-        <w:rPr>
-          <w:rFonts w:ascii="Times New Roman" w:hAnsi="Times New Roman" w:cs="Times New Roman"/>
-        </w:rPr>
-      </w:pPr>
-      <w:r>
-        <w:rPr>
-          <w:rFonts w:ascii="Times New Roman" w:hAnsi="Times New Roman" w:cs="Times New Roman"/>
-        </w:rPr>
-        <w:t>3.2.</w:t>
-      </w:r>
-      <w:r>
-        <w:rPr>
-          <w:rFonts w:ascii="Times New Roman" w:hAnsi="Times New Roman" w:cs="Times New Roman"/>
-        </w:rPr>
-        <w:t>1</w:t>
-      </w:r>
-      <w:r>
-        <w:rPr>
-          <w:rFonts w:ascii="Times New Roman" w:hAnsi="Times New Roman" w:cs="Times New Roman"/>
-        </w:rPr>
-        <w:t xml:space="preserve"> </w:t>
-      </w:r>
-      <w:r>
-        <w:rPr>
-          <w:rFonts w:ascii="Times New Roman" w:hAnsi="Times New Roman" w:cs="Times New Roman"/>
-        </w:rPr>
-        <w:t xml:space="preserve">Представителем Покупателя, уполномоченным </w:t>
-      </w:r>
-      <w:proofErr w:type="gramStart"/>
-      <w:r>
-        <w:rPr>
-          <w:rFonts w:ascii="Times New Roman" w:hAnsi="Times New Roman" w:cs="Times New Roman"/>
-        </w:rPr>
-        <w:t>принять</w:t>
-      </w:r>
-      <w:proofErr w:type="gramEnd"/>
-      <w:r>
-        <w:rPr>
-          <w:rFonts w:ascii="Times New Roman" w:hAnsi="Times New Roman" w:cs="Times New Roman"/>
-        </w:rPr>
-        <w:t xml:space="preserve"> Товар от имени Покупателя </w:t>
+        <w:t xml:space="preserve">Представителем Покупателя, уполномоченным принять Товар от имени Покупателя </w:t>
       </w:r>
       <w:r>
         <w:rPr>
@@ -4042,54 +4047,6 @@
                 <w:lang w:val="en-US"/>
               </w:rPr>
               <w:t>}</w:t>
-            </w:r>
-          </w:p>
-          <w:p>
-            <w:pPr>
-              <w:pStyle w:val="NoSpacing"/>
-              <w:ind w:left="317"/>
-              <w:rPr>
-                <w:rFonts w:ascii="Times New Roman" w:hAnsi="Times New Roman" w:cs="Times New Roman"/>
-                <w:sz w:val="20"/>
-                <w:szCs w:val="20"/>
-                <w:lang w:val="en-US"/>
-              </w:rPr>
-            </w:pPr>
-            <w:r>
-              <w:rPr>
-                <w:rFonts w:ascii="Times New Roman" w:hAnsi="Times New Roman" w:cs="Times New Roman"/>
-                <w:sz w:val="20"/>
-                <w:szCs w:val="20"/>
-                <w:lang w:val="en-US"/>
-              </w:rPr>
-              <w:t>E</w:t>
-            </w:r>
-            <w:r>
-              <w:rPr>
-                <w:rFonts w:ascii="Times New Roman" w:hAnsi="Times New Roman" w:cs="Times New Roman"/>
-                <w:sz w:val="20"/>
-                <w:szCs w:val="20"/>
-                <w:lang w:val="en-US"/>
-              </w:rPr>
-              <w:t>-</w:t>
-            </w:r>
-            <w:r>
-              <w:rPr>
-                <w:rFonts w:ascii="Times New Roman" w:hAnsi="Times New Roman" w:cs="Times New Roman"/>
-                <w:sz w:val="20"/>
-                <w:szCs w:val="20"/>
-                <w:lang w:val="en-US"/>
-              </w:rPr>
-              <w:t>mail</w:t>
-            </w:r>
-            <w:r>
-              <w:rPr>
-                <w:rFonts w:ascii="Times New Roman" w:hAnsi="Times New Roman" w:cs="Times New Roman"/>
-                <w:sz w:val="20"/>
-                <w:szCs w:val="20"/>
-                <w:lang w:val="en-US"/>
-              </w:rPr>
-              <w:t>: {mail}</w:t>
             </w:r>
           </w:p>
           <w:p>

</xml_diff>